<commit_message>
Update Dokumentation Brainwave Bandits.docx
</commit_message>
<xml_diff>
--- a/Dokumentation Brainwave Bandits.docx
+++ b/Dokumentation Brainwave Bandits.docx
@@ -293,6 +293,7 @@
       <w:pPr>
         <w:pStyle w:val="NormalWeb"/>
         <w:rPr>
+          <w:rStyle w:val="Hyperlink"/>
           <w:rFonts w:ascii="Arial" w:hAnsi="Arial" w:cs="Arial"/>
         </w:rPr>
       </w:pPr>
@@ -302,23 +303,17 @@
             <w:rStyle w:val="Hyperlink"/>
             <w:rFonts w:ascii="Arial" w:hAnsi="Arial" w:cs="Arial"/>
           </w:rPr>
-          <w:t>GitHub Re</w:t>
-        </w:r>
-        <w:r>
-          <w:rPr>
-            <w:rStyle w:val="Hyperlink"/>
-            <w:rFonts w:ascii="Arial" w:hAnsi="Arial" w:cs="Arial"/>
-          </w:rPr>
-          <w:t>p</w:t>
-        </w:r>
-        <w:r>
-          <w:rPr>
-            <w:rStyle w:val="Hyperlink"/>
-            <w:rFonts w:ascii="Arial" w:hAnsi="Arial" w:cs="Arial"/>
-          </w:rPr>
-          <w:t>ository Link</w:t>
+          <w:t>GitHub Repository Link</w:t>
         </w:r>
       </w:hyperlink>
+    </w:p>
+    <w:p>
+      <w:pPr>
+        <w:pStyle w:val="NormalWeb"/>
+        <w:rPr>
+          <w:rFonts w:ascii="Arial" w:hAnsi="Arial" w:cs="Arial"/>
+        </w:rPr>
+      </w:pPr>
     </w:p>
     <w:p>
       <w:pPr>
@@ -412,6 +407,45 @@
           <w:sz w:val="24"/>
           <w:szCs w:val="24"/>
         </w:rPr>
+        <w:t xml:space="preserve"> und Sprachtranskription mit </w:t>
+      </w:r>
+      <w:proofErr w:type="spellStart"/>
+      <w:r>
+        <w:rPr>
+          <w:sz w:val="24"/>
+          <w:szCs w:val="24"/>
+        </w:rPr>
+        <w:t>OpenAI</w:t>
+      </w:r>
+      <w:proofErr w:type="spellEnd"/>
+      <w:r>
+        <w:rPr>
+          <w:sz w:val="24"/>
+          <w:szCs w:val="24"/>
+        </w:rPr>
+        <w:t xml:space="preserve"> </w:t>
+      </w:r>
+      <w:proofErr w:type="spellStart"/>
+      <w:r>
+        <w:rPr>
+          <w:sz w:val="24"/>
+          <w:szCs w:val="24"/>
+        </w:rPr>
+        <w:t>Whisper</w:t>
+      </w:r>
+      <w:proofErr w:type="spellEnd"/>
+      <w:r>
+        <w:rPr>
+          <w:sz w:val="24"/>
+          <w:szCs w:val="24"/>
+        </w:rPr>
+        <w:t>.</w:t>
+      </w:r>
+      <w:r>
+        <w:rPr>
+          <w:sz w:val="24"/>
+          <w:szCs w:val="24"/>
+        </w:rPr>
         <w:br/>
       </w:r>
     </w:p>
@@ -571,6 +605,7 @@
         <w:pStyle w:val="Heading3"/>
       </w:pPr>
       <w:r>
+        <w:lastRenderedPageBreak/>
         <w:t>Welche technischen Grundsatzentscheide habt ihr gefällt?</w:t>
       </w:r>
     </w:p>
@@ -662,15 +697,7 @@
           <w:sz w:val="24"/>
           <w:szCs w:val="24"/>
         </w:rPr>
-        <w:t xml:space="preserve"> für das Frontend, um eine moderne, reaktive und </w:t>
-      </w:r>
-      <w:r>
-        <w:rPr>
-          <w:sz w:val="24"/>
-          <w:szCs w:val="24"/>
-        </w:rPr>
-        <w:lastRenderedPageBreak/>
-        <w:t>benutzerfreundliche Anwendung zu ermöglichen</w:t>
+        <w:t xml:space="preserve"> für das Frontend, um eine moderne, reaktive und benutzerfreundliche Anwendung zu ermöglichen</w:t>
       </w:r>
       <w:r>
         <w:rPr>
@@ -817,6 +844,16 @@
     </w:p>
     <w:p>
       <w:pPr>
+        <w:spacing w:before="100" w:beforeAutospacing="1" w:after="100" w:afterAutospacing="1"/>
+        <w:ind w:left="720"/>
+        <w:rPr>
+          <w:sz w:val="24"/>
+          <w:szCs w:val="24"/>
+        </w:rPr>
+      </w:pPr>
+    </w:p>
+    <w:p>
+      <w:pPr>
         <w:pStyle w:val="Heading2"/>
       </w:pPr>
       <w:r>
@@ -877,6 +914,14 @@
         </w:rPr>
         <w:t>, HTML, CSS, Bootstrap</w:t>
       </w:r>
+      <w:r>
+        <w:rPr>
+          <w:sz w:val="24"/>
+          <w:szCs w:val="24"/>
+          <w:lang w:val="en-US"/>
+        </w:rPr>
+        <w:br/>
+      </w:r>
     </w:p>
     <w:p>
       <w:pPr>
@@ -912,6 +957,13 @@
         </w:rPr>
         <w:t xml:space="preserve"> 8</w:t>
       </w:r>
+      <w:r>
+        <w:rPr>
+          <w:sz w:val="24"/>
+          <w:szCs w:val="24"/>
+        </w:rPr>
+        <w:br/>
+      </w:r>
     </w:p>
     <w:p>
       <w:pPr>
@@ -947,6 +999,13 @@
         </w:rPr>
         <w:t>Azure SQL Datenbank</w:t>
       </w:r>
+      <w:r>
+        <w:rPr>
+          <w:sz w:val="24"/>
+          <w:szCs w:val="24"/>
+        </w:rPr>
+        <w:br/>
+      </w:r>
     </w:p>
     <w:p>
       <w:pPr>
@@ -973,8 +1032,26 @@
           <w:sz w:val="24"/>
           <w:szCs w:val="24"/>
         </w:rPr>
-        <w:t>: GitHub Actions für automatisierte Tests und Deployment</w:t>
-      </w:r>
+        <w:t xml:space="preserve">: GitHub Actions für automatisierte Tests und </w:t>
+      </w:r>
+      <w:proofErr w:type="spellStart"/>
+      <w:r>
+        <w:rPr>
+          <w:sz w:val="24"/>
+          <w:szCs w:val="24"/>
+        </w:rPr>
+        <w:t>Deployment</w:t>
+      </w:r>
+      <w:proofErr w:type="spellEnd"/>
+    </w:p>
+    <w:p>
+      <w:pPr>
+        <w:spacing w:before="100" w:beforeAutospacing="1" w:after="100" w:afterAutospacing="1"/>
+        <w:rPr>
+          <w:sz w:val="24"/>
+          <w:szCs w:val="24"/>
+        </w:rPr>
+      </w:pPr>
     </w:p>
     <w:p>
       <w:pPr>
@@ -1090,6 +1167,7 @@
           <w:sz w:val="24"/>
           <w:szCs w:val="24"/>
         </w:rPr>
+        <w:lastRenderedPageBreak/>
         <w:t>HTML &amp; CSS</w:t>
       </w:r>
       <w:r>
@@ -1187,6 +1265,97 @@
     </w:p>
     <w:p>
       <w:pPr>
+        <w:numPr>
+          <w:ilvl w:val="0"/>
+          <w:numId w:val="41"/>
+        </w:numPr>
+        <w:spacing w:before="100" w:beforeAutospacing="1" w:after="100" w:afterAutospacing="1"/>
+        <w:rPr>
+          <w:sz w:val="24"/>
+          <w:szCs w:val="24"/>
+        </w:rPr>
+      </w:pPr>
+      <w:r>
+        <w:rPr>
+          <w:b/>
+          <w:bCs/>
+          <w:sz w:val="24"/>
+          <w:szCs w:val="24"/>
+        </w:rPr>
+        <w:t xml:space="preserve">CI/CD mit </w:t>
+      </w:r>
+      <w:r>
+        <w:rPr>
+          <w:b/>
+          <w:bCs/>
+          <w:sz w:val="24"/>
+          <w:szCs w:val="24"/>
+        </w:rPr>
+        <w:t>GitHub Actions</w:t>
+      </w:r>
+      <w:r>
+        <w:rPr>
+          <w:sz w:val="24"/>
+          <w:szCs w:val="24"/>
+        </w:rPr>
+        <w:t xml:space="preserve">: Für die Automatisierung von </w:t>
+      </w:r>
+      <w:proofErr w:type="spellStart"/>
+      <w:r>
+        <w:rPr>
+          <w:sz w:val="24"/>
+          <w:szCs w:val="24"/>
+        </w:rPr>
+        <w:t>Build</w:t>
+      </w:r>
+      <w:proofErr w:type="spellEnd"/>
+      <w:r>
+        <w:rPr>
+          <w:sz w:val="24"/>
+          <w:szCs w:val="24"/>
+        </w:rPr>
+        <w:t xml:space="preserve">-, Test- und </w:t>
+      </w:r>
+      <w:proofErr w:type="spellStart"/>
+      <w:r>
+        <w:rPr>
+          <w:sz w:val="24"/>
+          <w:szCs w:val="24"/>
+        </w:rPr>
+        <w:t>Deployment</w:t>
+      </w:r>
+      <w:proofErr w:type="spellEnd"/>
+      <w:r>
+        <w:rPr>
+          <w:sz w:val="24"/>
+          <w:szCs w:val="24"/>
+        </w:rPr>
+        <w:t>-Prozessen, um eine kontinuierliche Integration und Auslieferung der Anwendung zu unterstützen</w:t>
+      </w:r>
+      <w:r>
+        <w:rPr>
+          <w:sz w:val="24"/>
+          <w:szCs w:val="24"/>
+        </w:rPr>
+        <w:t>.</w:t>
+      </w:r>
+      <w:r>
+        <w:rPr>
+          <w:sz w:val="24"/>
+          <w:szCs w:val="24"/>
+        </w:rPr>
+        <w:br/>
+      </w:r>
+      <w:r>
+        <w:rPr>
+          <w:sz w:val="24"/>
+          <w:szCs w:val="24"/>
+        </w:rPr>
+        <w:br/>
+      </w:r>
+    </w:p>
+    <w:p>
+      <w:pPr>
         <w:pStyle w:val="Heading2"/>
         <w:numPr>
           <w:ilvl w:val="0"/>
@@ -1194,7 +1363,6 @@
         </w:numPr>
       </w:pPr>
       <w:r>
-        <w:lastRenderedPageBreak/>
         <w:t>Implementation</w:t>
       </w:r>
     </w:p>
@@ -1208,7 +1376,7 @@
     </w:p>
     <w:p>
       <w:pPr>
-        <w:pStyle w:val="Heading4"/>
+        <w:pStyle w:val="NormalWeb"/>
         <w:rPr>
           <w:rFonts w:ascii="Arial" w:hAnsi="Arial" w:cs="Arial"/>
         </w:rPr>
@@ -1217,21 +1385,21 @@
         <w:rPr>
           <w:rFonts w:ascii="Arial" w:hAnsi="Arial" w:cs="Arial"/>
         </w:rPr>
-        <w:t>Modellbeschreibung</w:t>
-      </w:r>
-    </w:p>
-    <w:p>
-      <w:pPr>
-        <w:pStyle w:val="NormalWeb"/>
+        <w:t xml:space="preserve">Das </w:t>
+      </w:r>
+      <w:proofErr w:type="spellStart"/>
+      <w:r>
         <w:rPr>
           <w:rFonts w:ascii="Arial" w:hAnsi="Arial" w:cs="Arial"/>
         </w:rPr>
-      </w:pPr>
+        <w:t>Machine</w:t>
+      </w:r>
+      <w:proofErr w:type="spellEnd"/>
       <w:r>
         <w:rPr>
           <w:rFonts w:ascii="Arial" w:hAnsi="Arial" w:cs="Arial"/>
         </w:rPr>
-        <w:t>Das Machine Learning Modell wurde entwickelt, um vorherzusagen, ob eine bestimmte Wein- und Speisekombination gut zusammenpasst. Das Modell ist ein neuronales Netzwerk, das sowohl Lebensmittel- als auch Weineinbettungen umfasst. Die Architektur im Detail:</w:t>
+        <w:t xml:space="preserve"> Learning Modell wurde entwickelt, um vorherzusagen, ob eine bestimmte Wein- und Speisekombination gut zusammenpasst. Das Modell ist ein neuronales Netzwerk, das sowohl Lebensmittel- als auch Weineinbettungen umfasst. Die Architektur im Detail:</w:t>
       </w:r>
     </w:p>
     <w:p>
@@ -1425,6 +1593,7 @@
         <w:rPr>
           <w:rFonts w:ascii="Arial" w:hAnsi="Arial" w:cs="Arial"/>
         </w:rPr>
+        <w:lastRenderedPageBreak/>
         <w:t xml:space="preserve">Das Modell wurde </w:t>
       </w:r>
       <w:r>
@@ -1495,7 +1664,23 @@
             <w:rStyle w:val="Hyperlink"/>
             <w:rFonts w:ascii="Arial" w:hAnsi="Arial" w:cs="Arial"/>
           </w:rPr>
-          <w:t>X-wine Dataset</w:t>
+          <w:t>X-</w:t>
+        </w:r>
+        <w:proofErr w:type="spellStart"/>
+        <w:r>
+          <w:rPr>
+            <w:rStyle w:val="Hyperlink"/>
+            <w:rFonts w:ascii="Arial" w:hAnsi="Arial" w:cs="Arial"/>
+          </w:rPr>
+          <w:t>wine</w:t>
+        </w:r>
+        <w:proofErr w:type="spellEnd"/>
+        <w:r>
+          <w:rPr>
+            <w:rStyle w:val="Hyperlink"/>
+            <w:rFonts w:ascii="Arial" w:hAnsi="Arial" w:cs="Arial"/>
+          </w:rPr>
+          <w:t xml:space="preserve"> Dataset</w:t>
         </w:r>
       </w:hyperlink>
       <w:r>
@@ -1525,7 +1710,6 @@
           <w:rFonts w:ascii="Arial" w:hAnsi="Arial" w:cs="Arial"/>
           <w:noProof/>
         </w:rPr>
-        <w:lastRenderedPageBreak/>
         <mc:AlternateContent>
           <mc:Choice Requires="wps">
             <w:drawing>
@@ -1682,7 +1866,7 @@
                                     </pic:cNvPicPr>
                                   </pic:nvPicPr>
                                   <pic:blipFill>
-                                    <a:blip r:embed="rId14">
+                                    <a:blip r:embed="rId15">
                                       <a:extLst>
                                         <a:ext uri="{28A0092B-C50C-407E-A947-70E740481C1C}">
                                           <a14:useLocalDpi xmlns:a14="http://schemas.microsoft.com/office/drawing/2010/main" val="0"/>
@@ -1753,7 +1937,7 @@
                     </pic:cNvPicPr>
                   </pic:nvPicPr>
                   <pic:blipFill>
-                    <a:blip r:embed="rId15">
+                    <a:blip r:embed="rId16">
                       <a:extLst>
                         <a:ext uri="{28A0092B-C50C-407E-A947-70E740481C1C}">
                           <a14:useLocalDpi xmlns:a14="http://schemas.microsoft.com/office/drawing/2010/main" val="0"/>
@@ -1968,20 +2152,6 @@
     </w:p>
     <w:p>
       <w:pPr>
-        <w:pStyle w:val="Heading4"/>
-        <w:rPr>
-          <w:rFonts w:ascii="Arial" w:hAnsi="Arial" w:cs="Arial"/>
-        </w:rPr>
-      </w:pPr>
-      <w:r>
-        <w:rPr>
-          <w:rFonts w:ascii="Arial" w:hAnsi="Arial" w:cs="Arial"/>
-        </w:rPr>
-        <w:t>Funktionalität</w:t>
-      </w:r>
-    </w:p>
-    <w:p>
-      <w:pPr>
         <w:pStyle w:val="NormalWeb"/>
         <w:rPr>
           <w:rFonts w:ascii="Arial" w:hAnsi="Arial" w:cs="Arial"/>
@@ -2125,6 +2295,15 @@
     </w:p>
     <w:p>
       <w:pPr>
+        <w:pStyle w:val="NormalWeb"/>
+        <w:ind w:left="720"/>
+        <w:rPr>
+          <w:rFonts w:ascii="Arial" w:hAnsi="Arial" w:cs="Arial"/>
+        </w:rPr>
+      </w:pPr>
+    </w:p>
+    <w:p>
+      <w:pPr>
         <w:pStyle w:val="Heading3"/>
       </w:pPr>
       <w:r>
@@ -2147,9 +2326,26 @@
     </w:p>
     <w:p>
       <w:pPr>
+        <w:pStyle w:val="NormalWeb"/>
+        <w:rPr>
+          <w:rFonts w:ascii="Arial" w:hAnsi="Arial" w:cs="Arial"/>
+        </w:rPr>
+      </w:pPr>
+    </w:p>
+    <w:p>
+      <w:pPr>
+        <w:pStyle w:val="NormalWeb"/>
+        <w:rPr>
+          <w:rFonts w:ascii="Arial" w:hAnsi="Arial" w:cs="Arial"/>
+        </w:rPr>
+      </w:pPr>
+    </w:p>
+    <w:p>
+      <w:pPr>
         <w:pStyle w:val="Heading2"/>
       </w:pPr>
       <w:r>
+        <w:lastRenderedPageBreak/>
         <w:t>Abgrenzung / Offene Punkte</w:t>
       </w:r>
     </w:p>
@@ -2207,7 +2403,6 @@
           <w:sz w:val="24"/>
           <w:szCs w:val="24"/>
         </w:rPr>
-        <w:lastRenderedPageBreak/>
         <w:t>Mehrsprachigkeit</w:t>
       </w:r>
       <w:r>
@@ -2224,10 +2419,10 @@
       </w:pPr>
     </w:p>
     <w:sectPr>
-      <w:headerReference w:type="default" r:id="rId16"/>
-      <w:footerReference w:type="default" r:id="rId17"/>
-      <w:headerReference w:type="first" r:id="rId18"/>
-      <w:footerReference w:type="first" r:id="rId19"/>
+      <w:headerReference w:type="default" r:id="rId17"/>
+      <w:footerReference w:type="default" r:id="rId18"/>
+      <w:headerReference w:type="first" r:id="rId19"/>
+      <w:footerReference w:type="first" r:id="rId20"/>
       <w:pgSz w:w="11906" w:h="16838"/>
       <w:pgMar w:top="2127" w:right="1469" w:bottom="1134" w:left="2665" w:header="709" w:footer="567" w:gutter="0"/>
       <w:cols w:space="708"/>
@@ -8699,7 +8894,6 @@
   <w:style w:type="character" w:default="1" w:styleId="DefaultParagraphFont">
     <w:name w:val="Default Paragraph Font"/>
     <w:uiPriority w:val="1"/>
-    <w:semiHidden/>
     <w:unhideWhenUsed/>
   </w:style>
   <w:style w:type="table" w:default="1" w:styleId="TableNormal">
@@ -9700,6 +9894,17 @@
 </file>
 
 <file path=customXml/item1.xml><?xml version="1.0" encoding="utf-8"?>
+<p:properties xmlns:p="http://schemas.microsoft.com/office/2006/metadata/properties" xmlns:xsi="http://www.w3.org/2001/XMLSchema-instance" xmlns:pc="http://schemas.microsoft.com/office/infopath/2007/PartnerControls">
+  <documentManagement>
+    <lcf76f155ced4ddcb4097134ff3c332f xmlns="80ea8437-9da9-4c8e-827f-72aeed5f829a">
+      <Terms xmlns="http://schemas.microsoft.com/office/infopath/2007/PartnerControls"/>
+    </lcf76f155ced4ddcb4097134ff3c332f>
+    <TaxCatchAll xmlns="11ceba1c-8638-4c24-8c74-242515d3a448" xsi:nil="true"/>
+  </documentManagement>
+</p:properties>
+</file>
+
+<file path=customXml/item2.xml><?xml version="1.0" encoding="utf-8"?>
 <ct:contentTypeSchema xmlns:ct="http://schemas.microsoft.com/office/2006/metadata/contentType" xmlns:ma="http://schemas.microsoft.com/office/2006/metadata/properties/metaAttributes" ct:_="" ma:_="" ma:contentTypeName="Dokument" ma:contentTypeID="0x01010004D3547691812540BD783809B12BBDF4" ma:contentTypeVersion="18" ma:contentTypeDescription="Ein neues Dokument erstellen." ma:contentTypeScope="" ma:versionID="452f79904c61d7083695fc67833da70f">
   <xsd:schema xmlns:xsd="http://www.w3.org/2001/XMLSchema" xmlns:xs="http://www.w3.org/2001/XMLSchema" xmlns:p="http://schemas.microsoft.com/office/2006/metadata/properties" xmlns:ns2="80ea8437-9da9-4c8e-827f-72aeed5f829a" xmlns:ns3="11ceba1c-8638-4c24-8c74-242515d3a448" targetNamespace="http://schemas.microsoft.com/office/2006/metadata/properties" ma:root="true" ma:fieldsID="9c3a58e9330868fb6feb36d2a76dfd61" ns2:_="" ns3:_="">
     <xsd:import namespace="80ea8437-9da9-4c8e-827f-72aeed5f829a"/>
@@ -9954,18 +10159,11 @@
 </ct:contentTypeSchema>
 </file>
 
-<file path=customXml/item2.xml><?xml version="1.0" encoding="utf-8"?>
-<p:properties xmlns:p="http://schemas.microsoft.com/office/2006/metadata/properties" xmlns:xsi="http://www.w3.org/2001/XMLSchema-instance" xmlns:pc="http://schemas.microsoft.com/office/infopath/2007/PartnerControls">
-  <documentManagement>
-    <lcf76f155ced4ddcb4097134ff3c332f xmlns="80ea8437-9da9-4c8e-827f-72aeed5f829a">
-      <Terms xmlns="http://schemas.microsoft.com/office/infopath/2007/PartnerControls"/>
-    </lcf76f155ced4ddcb4097134ff3c332f>
-    <TaxCatchAll xmlns="11ceba1c-8638-4c24-8c74-242515d3a448" xsi:nil="true"/>
-  </documentManagement>
-</p:properties>
+<file path=customXml/item3.xml><?xml version="1.0" encoding="utf-8"?>
+<b:Sources xmlns:b="http://schemas.openxmlformats.org/officeDocument/2006/bibliography" xmlns="http://schemas.openxmlformats.org/officeDocument/2006/bibliography" SelectedStyle="\APA.XSL" StyleName="APA"/>
 </file>
 
-<file path=customXml/item3.xml><?xml version="1.0" encoding="utf-8"?>
+<file path=customXml/item4.xml><?xml version="1.0" encoding="utf-8"?>
 <?mso-contentType ?>
 <FormTemplates xmlns="http://schemas.microsoft.com/sharepoint/v3/contenttype/forms">
   <Display>DocumentLibraryForm</Display>
@@ -9974,11 +10172,18 @@
 </FormTemplates>
 </file>
 
-<file path=customXml/item4.xml><?xml version="1.0" encoding="utf-8"?>
-<b:Sources xmlns:b="http://schemas.openxmlformats.org/officeDocument/2006/bibliography" xmlns="http://schemas.openxmlformats.org/officeDocument/2006/bibliography" SelectedStyle="\APA.XSL" StyleName="APA"/>
+<file path=customXml/itemProps1.xml><?xml version="1.0" encoding="utf-8"?>
+<ds:datastoreItem xmlns:ds="http://schemas.openxmlformats.org/officeDocument/2006/customXml" ds:itemID="{FE6D02D6-DE34-4768-971E-DB05F086D80B}">
+  <ds:schemaRefs>
+    <ds:schemaRef ds:uri="http://schemas.microsoft.com/office/2006/metadata/properties"/>
+    <ds:schemaRef ds:uri="http://schemas.microsoft.com/office/infopath/2007/PartnerControls"/>
+    <ds:schemaRef ds:uri="80ea8437-9da9-4c8e-827f-72aeed5f829a"/>
+    <ds:schemaRef ds:uri="11ceba1c-8638-4c24-8c74-242515d3a448"/>
+  </ds:schemaRefs>
+</ds:datastoreItem>
 </file>
 
-<file path=customXml/itemProps1.xml><?xml version="1.0" encoding="utf-8"?>
+<file path=customXml/itemProps2.xml><?xml version="1.0" encoding="utf-8"?>
 <ds:datastoreItem xmlns:ds="http://schemas.openxmlformats.org/officeDocument/2006/customXml" ds:itemID="{20C36D85-46E6-443F-9486-1B0D1EC68523}">
   <ds:schemaRefs>
     <ds:schemaRef ds:uri="http://schemas.microsoft.com/office/2006/metadata/contentType"/>
@@ -9997,29 +10202,18 @@
 </ds:datastoreItem>
 </file>
 
-<file path=customXml/itemProps2.xml><?xml version="1.0" encoding="utf-8"?>
-<ds:datastoreItem xmlns:ds="http://schemas.openxmlformats.org/officeDocument/2006/customXml" ds:itemID="{FE6D02D6-DE34-4768-971E-DB05F086D80B}">
+<file path=customXml/itemProps3.xml><?xml version="1.0" encoding="utf-8"?>
+<ds:datastoreItem xmlns:ds="http://schemas.openxmlformats.org/officeDocument/2006/customXml" ds:itemID="{7ED3487E-EE28-6646-A90B-F6DED81F41CE}">
   <ds:schemaRefs>
-    <ds:schemaRef ds:uri="http://schemas.microsoft.com/office/2006/metadata/properties"/>
-    <ds:schemaRef ds:uri="http://schemas.microsoft.com/office/infopath/2007/PartnerControls"/>
-    <ds:schemaRef ds:uri="80ea8437-9da9-4c8e-827f-72aeed5f829a"/>
-    <ds:schemaRef ds:uri="11ceba1c-8638-4c24-8c74-242515d3a448"/>
+    <ds:schemaRef ds:uri="http://schemas.openxmlformats.org/officeDocument/2006/bibliography"/>
   </ds:schemaRefs>
 </ds:datastoreItem>
 </file>
 
-<file path=customXml/itemProps3.xml><?xml version="1.0" encoding="utf-8"?>
+<file path=customXml/itemProps4.xml><?xml version="1.0" encoding="utf-8"?>
 <ds:datastoreItem xmlns:ds="http://schemas.openxmlformats.org/officeDocument/2006/customXml" ds:itemID="{D4C5375C-35C7-4333-9619-45897004056B}">
   <ds:schemaRefs>
     <ds:schemaRef ds:uri="http://schemas.microsoft.com/sharepoint/v3/contenttype/forms"/>
   </ds:schemaRefs>
 </ds:datastoreItem>
-</file>
-
-<file path=customXml/itemProps4.xml><?xml version="1.0" encoding="utf-8"?>
-<ds:datastoreItem xmlns:ds="http://schemas.openxmlformats.org/officeDocument/2006/customXml" ds:itemID="{7ED3487E-EE28-6646-A90B-F6DED81F41CE}">
-  <ds:schemaRefs>
-    <ds:schemaRef ds:uri="http://schemas.openxmlformats.org/officeDocument/2006/bibliography"/>
-  </ds:schemaRefs>
-</ds:datastoreItem>
 </file>
</xml_diff>